<commit_message>
Russian Interface, button for launch and others
</commit_message>
<xml_diff>
--- a/РПЗ/Расчетно-пояснительная записка.docx
+++ b/РПЗ/Расчетно-пояснительная записка.docx
@@ -35,6 +35,7 @@
         <w:pStyle w:val="a3"/>
         <w:spacing w:line="360" w:lineRule="auto"/>
         <w:contextualSpacing/>
+        <w:jc w:val="center"/>
         <w:rPr>
           <w:rFonts w:ascii="Times New Roman" w:hAnsi="Times New Roman"/>
           <w:sz w:val="26"/>
@@ -4025,7 +4026,7 @@
         <w:lastRenderedPageBreak/>
         <w:drawing>
           <wp:inline distT="0" distB="0" distL="0" distR="0">
-            <wp:extent cx="4845685" cy="6007100"/>
+            <wp:extent cx="4021857" cy="4985816"/>
             <wp:effectExtent l="19050" t="0" r="0" b="0"/>
             <wp:docPr id="2" name="Рисунок 1"/>
             <wp:cNvGraphicFramePr>
@@ -4041,7 +4042,7 @@
                     </pic:cNvPicPr>
                   </pic:nvPicPr>
                   <pic:blipFill>
-                    <a:blip r:embed="rId6"/>
+                    <a:blip r:embed="rId7"/>
                     <a:srcRect/>
                     <a:stretch>
                       <a:fillRect/>
@@ -4050,7 +4051,7 @@
                   <pic:spPr bwMode="auto">
                     <a:xfrm>
                       <a:off x="0" y="0"/>
-                      <a:ext cx="4845685" cy="6007100"/>
+                      <a:ext cx="4021919" cy="4985893"/>
                     </a:xfrm>
                     <a:prstGeom prst="rect">
                       <a:avLst/>
@@ -4185,7 +4186,6 @@
           <w:sz w:val="26"/>
           <w:szCs w:val="26"/>
         </w:rPr>
-        <w:lastRenderedPageBreak/>
         <w:t>3. КОНСТРУКТОРСКИЙ РАЗДЕЛ.</w:t>
       </w:r>
     </w:p>
@@ -4271,7 +4271,16 @@
           <w:sz w:val="26"/>
           <w:szCs w:val="26"/>
         </w:rPr>
-        <w:t>Уравнения Навье-Стокса – система дифференциальных уравнений в частных производных</w:t>
+        <w:t xml:space="preserve">Уравнения Навье-Стокса – система дифференциальных уравнений в частных </w:t>
+      </w:r>
+      <w:r>
+        <w:rPr>
+          <w:rFonts w:ascii="Times New Roman" w:hAnsi="Times New Roman"/>
+          <w:sz w:val="26"/>
+          <w:szCs w:val="26"/>
+        </w:rPr>
+        <w:lastRenderedPageBreak/>
+        <w:t>производных</w:t>
       </w:r>
       <w:r>
         <w:rPr>
@@ -4657,34 +4666,10 @@
         <w:jc w:val="both"/>
         <w:rPr>
           <w:rFonts w:ascii="Times New Roman" w:hAnsi="Times New Roman"/>
-          <w:sz w:val="26"/>
-          <w:szCs w:val="26"/>
-        </w:rPr>
-      </w:pPr>
-      <w:r>
-        <w:rPr>
-          <w:rFonts w:ascii="Times New Roman" w:hAnsi="Times New Roman"/>
-          <w:noProof/>
-          <w:lang w:eastAsia="en-US"/>
-        </w:rPr>
-        <w:pict>
-          <v:shapetype id="_x0000_t202" coordsize="21600,21600" o:spt="202" path="m,l,21600r21600,l21600,xe">
-            <v:stroke joinstyle="miter"/>
-            <v:path gradientshapeok="t" o:connecttype="rect"/>
-          </v:shapetype>
-          <v:shape id="_x0000_s1026" type="#_x0000_t202" style="position:absolute;left:0;text-align:left;margin-left:358.1pt;margin-top:39.95pt;width:29.9pt;height:22.2pt;z-index:251660288;mso-width-relative:margin;mso-height-relative:margin" strokecolor="white [3212]">
-            <v:textbox>
-              <w:txbxContent>
-                <w:p>
-                  <w:r>
-                    <w:t>(1)</w:t>
-                  </w:r>
-                </w:p>
-              </w:txbxContent>
-            </v:textbox>
-          </v:shape>
-        </w:pict>
-      </w:r>
+          <w:sz w:val="28"/>
+          <w:szCs w:val="28"/>
+        </w:rPr>
+      </w:pPr>
       <w:r>
         <w:rPr>
           <w:rFonts w:ascii="Times New Roman" w:hAnsi="Times New Roman"/>
@@ -4697,9 +4682,12 @@
         <m:oMath>
           <m:eqArr>
             <m:eqArrPr>
+              <m:objDist m:val="on"/>
               <m:ctrlPr>
                 <w:rPr>
                   <w:rFonts w:ascii="Cambria Math" w:hAnsi="Cambria Math"/>
+                  <w:sz w:val="28"/>
+                  <w:szCs w:val="28"/>
                 </w:rPr>
               </m:ctrlPr>
             </m:eqArrPr>
@@ -4709,6 +4697,8 @@
                   <m:ctrlPr>
                     <w:rPr>
                       <w:rFonts w:ascii="Cambria Math" w:hAnsi="Cambria Math"/>
+                      <w:sz w:val="28"/>
+                      <w:szCs w:val="28"/>
                     </w:rPr>
                   </m:ctrlPr>
                 </m:fPr>
@@ -4716,6 +4706,8 @@
                   <m:r>
                     <w:rPr>
                       <w:rFonts w:ascii="Cambria Math" w:hAnsi="Cambria Math"/>
+                      <w:sz w:val="28"/>
+                      <w:szCs w:val="28"/>
                     </w:rPr>
                     <m:t>∂</m:t>
                   </m:r>
@@ -4725,6 +4717,8 @@
                       <m:ctrlPr>
                         <w:rPr>
                           <w:rFonts w:ascii="Cambria Math" w:hAnsi="Cambria Math"/>
+                          <w:sz w:val="28"/>
+                          <w:szCs w:val="28"/>
                         </w:rPr>
                       </m:ctrlPr>
                     </m:accPr>
@@ -4732,6 +4726,8 @@
                       <m:r>
                         <w:rPr>
                           <w:rFonts w:ascii="Cambria Math" w:hAnsi="Cambria Math"/>
+                          <w:sz w:val="28"/>
+                          <w:szCs w:val="28"/>
                         </w:rPr>
                         <m:t>u</m:t>
                       </m:r>
@@ -4742,6 +4738,8 @@
                   <m:r>
                     <w:rPr>
                       <w:rFonts w:ascii="Cambria Math" w:hAnsi="Cambria Math"/>
+                      <w:sz w:val="28"/>
+                      <w:szCs w:val="28"/>
                     </w:rPr>
                     <m:t>∂t</m:t>
                   </m:r>
@@ -4750,6 +4748,8 @@
               <m:r>
                 <w:rPr>
                   <w:rFonts w:ascii="Cambria Math" w:hAnsi="Cambria Math"/>
+                  <w:sz w:val="28"/>
+                  <w:szCs w:val="28"/>
                 </w:rPr>
                 <m:t>=-</m:t>
               </m:r>
@@ -4758,6 +4758,8 @@
                   <m:ctrlPr>
                     <w:rPr>
                       <w:rFonts w:ascii="Cambria Math" w:hAnsi="Cambria Math"/>
+                      <w:sz w:val="28"/>
+                      <w:szCs w:val="28"/>
                     </w:rPr>
                   </m:ctrlPr>
                 </m:dPr>
@@ -4768,6 +4770,8 @@
                       <m:ctrlPr>
                         <w:rPr>
                           <w:rFonts w:ascii="Cambria Math" w:hAnsi="Cambria Math"/>
+                          <w:sz w:val="28"/>
+                          <w:szCs w:val="28"/>
                         </w:rPr>
                       </m:ctrlPr>
                     </m:accPr>
@@ -4775,6 +4779,8 @@
                       <m:r>
                         <w:rPr>
                           <w:rFonts w:ascii="Cambria Math" w:hAnsi="Cambria Math"/>
+                          <w:sz w:val="28"/>
+                          <w:szCs w:val="28"/>
                         </w:rPr>
                         <m:t>u</m:t>
                       </m:r>
@@ -4783,6 +4789,8 @@
                   <m:r>
                     <w:rPr>
                       <w:rFonts w:ascii="Cambria Math" w:hAnsi="Cambria Math"/>
+                      <w:sz w:val="28"/>
+                      <w:szCs w:val="28"/>
                     </w:rPr>
                     <m:t>⋅∇</m:t>
                   </m:r>
@@ -4794,6 +4802,8 @@
                   <m:ctrlPr>
                     <w:rPr>
                       <w:rFonts w:ascii="Cambria Math" w:hAnsi="Cambria Math"/>
+                      <w:sz w:val="28"/>
+                      <w:szCs w:val="28"/>
                     </w:rPr>
                   </m:ctrlPr>
                 </m:accPr>
@@ -4801,6 +4811,8 @@
                   <m:r>
                     <w:rPr>
                       <w:rFonts w:ascii="Cambria Math" w:hAnsi="Cambria Math"/>
+                      <w:sz w:val="28"/>
+                      <w:szCs w:val="28"/>
                     </w:rPr>
                     <m:t>u</m:t>
                   </m:r>
@@ -4809,6 +4821,8 @@
               <m:r>
                 <w:rPr>
                   <w:rFonts w:ascii="Cambria Math" w:hAnsi="Cambria Math"/>
+                  <w:sz w:val="28"/>
+                  <w:szCs w:val="28"/>
                 </w:rPr>
                 <m:t>+ν</m:t>
               </m:r>
@@ -4817,6 +4831,8 @@
                   <m:ctrlPr>
                     <w:rPr>
                       <w:rFonts w:ascii="Cambria Math" w:hAnsi="Cambria Math"/>
+                      <w:sz w:val="28"/>
+                      <w:szCs w:val="28"/>
                     </w:rPr>
                   </m:ctrlPr>
                 </m:sSupPr>
@@ -4824,6 +4840,8 @@
                   <m:r>
                     <w:rPr>
                       <w:rFonts w:ascii="Cambria Math" w:hAnsi="Cambria Math"/>
+                      <w:sz w:val="28"/>
+                      <w:szCs w:val="28"/>
                     </w:rPr>
                     <m:t>∇</m:t>
                   </m:r>
@@ -4832,6 +4850,8 @@
                   <m:r>
                     <w:rPr>
                       <w:rFonts w:ascii="Cambria Math" w:hAnsi="Cambria Math"/>
+                      <w:sz w:val="28"/>
+                      <w:szCs w:val="28"/>
                     </w:rPr>
                     <m:t>2</m:t>
                   </m:r>
@@ -4843,6 +4863,8 @@
                   <m:ctrlPr>
                     <w:rPr>
                       <w:rFonts w:ascii="Cambria Math" w:hAnsi="Cambria Math"/>
+                      <w:sz w:val="28"/>
+                      <w:szCs w:val="28"/>
                     </w:rPr>
                   </m:ctrlPr>
                 </m:accPr>
@@ -4850,6 +4872,8 @@
                   <m:r>
                     <w:rPr>
                       <w:rFonts w:ascii="Cambria Math" w:hAnsi="Cambria Math"/>
+                      <w:sz w:val="28"/>
+                      <w:szCs w:val="28"/>
                     </w:rPr>
                     <m:t>u</m:t>
                   </m:r>
@@ -4858,6 +4882,8 @@
               <m:r>
                 <w:rPr>
                   <w:rFonts w:ascii="Cambria Math" w:hAnsi="Cambria Math"/>
+                  <w:sz w:val="28"/>
+                  <w:szCs w:val="28"/>
                 </w:rPr>
                 <m:t>+</m:t>
               </m:r>
@@ -4867,6 +4893,8 @@
                   <m:ctrlPr>
                     <w:rPr>
                       <w:rFonts w:ascii="Cambria Math" w:hAnsi="Cambria Math"/>
+                      <w:sz w:val="28"/>
+                      <w:szCs w:val="28"/>
                     </w:rPr>
                   </m:ctrlPr>
                 </m:accPr>
@@ -4874,6 +4902,8 @@
                   <m:r>
                     <w:rPr>
                       <w:rFonts w:ascii="Cambria Math" w:hAnsi="Cambria Math"/>
+                      <w:sz w:val="28"/>
+                      <w:szCs w:val="28"/>
                     </w:rPr>
                     <m:t>f</m:t>
                   </m:r>
@@ -4886,6 +4916,8 @@
                   <m:ctrlPr>
                     <w:rPr>
                       <w:rFonts w:ascii="Cambria Math" w:hAnsi="Cambria Math"/>
+                      <w:sz w:val="28"/>
+                      <w:szCs w:val="28"/>
                     </w:rPr>
                   </m:ctrlPr>
                 </m:fPr>
@@ -4893,6 +4925,8 @@
                   <m:r>
                     <w:rPr>
                       <w:rFonts w:ascii="Cambria Math" w:hAnsi="Cambria Math"/>
+                      <w:sz w:val="28"/>
+                      <w:szCs w:val="28"/>
                     </w:rPr>
                     <m:t>∂ρ</m:t>
                   </m:r>
@@ -4901,6 +4935,8 @@
                   <m:r>
                     <w:rPr>
                       <w:rFonts w:ascii="Cambria Math" w:hAnsi="Cambria Math"/>
+                      <w:sz w:val="28"/>
+                      <w:szCs w:val="28"/>
                     </w:rPr>
                     <m:t>∂t</m:t>
                   </m:r>
@@ -4909,6 +4945,8 @@
               <m:r>
                 <w:rPr>
                   <w:rFonts w:ascii="Cambria Math" w:hAnsi="Cambria Math"/>
+                  <w:sz w:val="28"/>
+                  <w:szCs w:val="28"/>
                 </w:rPr>
                 <m:t>=-</m:t>
               </m:r>
@@ -4917,6 +4955,8 @@
                   <m:ctrlPr>
                     <w:rPr>
                       <w:rFonts w:ascii="Cambria Math" w:hAnsi="Cambria Math"/>
+                      <w:sz w:val="28"/>
+                      <w:szCs w:val="28"/>
                     </w:rPr>
                   </m:ctrlPr>
                 </m:dPr>
@@ -4927,6 +4967,8 @@
                       <m:ctrlPr>
                         <w:rPr>
                           <w:rFonts w:ascii="Cambria Math" w:hAnsi="Cambria Math"/>
+                          <w:sz w:val="28"/>
+                          <w:szCs w:val="28"/>
                         </w:rPr>
                       </m:ctrlPr>
                     </m:accPr>
@@ -4934,6 +4976,8 @@
                       <m:r>
                         <w:rPr>
                           <w:rFonts w:ascii="Cambria Math" w:hAnsi="Cambria Math"/>
+                          <w:sz w:val="28"/>
+                          <w:szCs w:val="28"/>
                         </w:rPr>
                         <m:t>u</m:t>
                       </m:r>
@@ -4942,6 +4986,8 @@
                   <m:r>
                     <w:rPr>
                       <w:rFonts w:ascii="Cambria Math" w:hAnsi="Cambria Math"/>
+                      <w:sz w:val="28"/>
+                      <w:szCs w:val="28"/>
                     </w:rPr>
                     <m:t>⋅∇</m:t>
                   </m:r>
@@ -4950,6 +4996,8 @@
               <m:r>
                 <w:rPr>
                   <w:rFonts w:ascii="Cambria Math" w:hAnsi="Cambria Math"/>
+                  <w:sz w:val="28"/>
+                  <w:szCs w:val="28"/>
                 </w:rPr>
                 <m:t>ρ+κ</m:t>
               </m:r>
@@ -4958,6 +5006,8 @@
                   <m:ctrlPr>
                     <w:rPr>
                       <w:rFonts w:ascii="Cambria Math" w:hAnsi="Cambria Math"/>
+                      <w:sz w:val="28"/>
+                      <w:szCs w:val="28"/>
                     </w:rPr>
                   </m:ctrlPr>
                 </m:sSupPr>
@@ -4965,6 +5015,8 @@
                   <m:r>
                     <w:rPr>
                       <w:rFonts w:ascii="Cambria Math" w:hAnsi="Cambria Math"/>
+                      <w:sz w:val="28"/>
+                      <w:szCs w:val="28"/>
                     </w:rPr>
                     <m:t>∇</m:t>
                   </m:r>
@@ -4973,6 +5025,8 @@
                   <m:r>
                     <w:rPr>
                       <w:rFonts w:ascii="Cambria Math" w:hAnsi="Cambria Math"/>
+                      <w:sz w:val="28"/>
+                      <w:szCs w:val="28"/>
                     </w:rPr>
                     <m:t>2</m:t>
                   </m:r>
@@ -4981,6 +5035,8 @@
               <m:r>
                 <w:rPr>
                   <w:rFonts w:ascii="Cambria Math" w:hAnsi="Cambria Math"/>
+                  <w:sz w:val="28"/>
+                  <w:szCs w:val="28"/>
                 </w:rPr>
                 <m:t>ρ+S</m:t>
               </m:r>
@@ -5002,6 +5058,30 @@
           <w:szCs w:val="26"/>
         </w:rPr>
       </w:pPr>
+      <w:r>
+        <w:rPr>
+          <w:rFonts w:ascii="Times New Roman" w:hAnsi="Times New Roman"/>
+          <w:noProof/>
+          <w:lang w:eastAsia="en-US"/>
+        </w:rPr>
+        <w:pict>
+          <v:shapetype id="_x0000_t202" coordsize="21600,21600" o:spt="202" path="m,l,21600r21600,l21600,xe">
+            <v:stroke joinstyle="miter"/>
+            <v:path gradientshapeok="t" o:connecttype="rect"/>
+          </v:shapetype>
+          <v:shape id="_x0000_s1026" type="#_x0000_t202" style="position:absolute;left:0;text-align:left;margin-left:348.15pt;margin-top:-55.25pt;width:29.9pt;height:22.2pt;z-index:251660288;mso-width-relative:margin;mso-height-relative:margin" strokecolor="white [3212]">
+            <v:textbox>
+              <w:txbxContent>
+                <w:p>
+                  <w:r>
+                    <w:t>(1)</w:t>
+                  </w:r>
+                </w:p>
+              </w:txbxContent>
+            </v:textbox>
+          </v:shape>
+        </w:pict>
+      </w:r>
     </w:p>
     <w:p>
       <w:pPr>
@@ -5046,7 +5126,16 @@
           <w:sz w:val="26"/>
           <w:szCs w:val="26"/>
         </w:rPr>
-        <w:t xml:space="preserve"> Оно в точности </w:t>
+        <w:t xml:space="preserve"> Оно в </w:t>
+      </w:r>
+      <w:r>
+        <w:rPr>
+          <w:rFonts w:ascii="Times New Roman" w:hAnsi="Times New Roman"/>
+          <w:sz w:val="26"/>
+          <w:szCs w:val="26"/>
+        </w:rPr>
+        <w:lastRenderedPageBreak/>
+        <w:t xml:space="preserve">точности </w:t>
       </w:r>
       <w:r>
         <w:rPr>
@@ -5414,16 +5503,7 @@
           <w:sz w:val="26"/>
           <w:szCs w:val="26"/>
         </w:rPr>
-        <w:t xml:space="preserve">. Существование и гладкость решений этих уравнений – одна из семи математических задач тысячелетия, сформулированных в 2000 году </w:t>
-      </w:r>
-      <w:r>
-        <w:rPr>
-          <w:rFonts w:ascii="Times New Roman" w:hAnsi="Times New Roman"/>
-          <w:sz w:val="26"/>
-          <w:szCs w:val="26"/>
-        </w:rPr>
-        <w:lastRenderedPageBreak/>
-        <w:t>Математическим институтом Клэя.</w:t>
+        <w:t>. Существование и гладкость решений этих уравнений – одна из семи математических задач тысячелетия, сформулированных в 2000 году Математическим институтом Клэя.</w:t>
       </w:r>
       <w:r>
         <w:rPr>
@@ -5927,91 +6007,99 @@
           <w:sz w:val="26"/>
           <w:szCs w:val="26"/>
         </w:rPr>
+        <w:t xml:space="preserve">3.3. </w:t>
+      </w:r>
+      <w:r>
+        <w:rPr>
+          <w:rFonts w:ascii="Times New Roman" w:hAnsi="Times New Roman"/>
+          <w:b/>
+          <w:sz w:val="26"/>
+          <w:szCs w:val="26"/>
+        </w:rPr>
+        <w:t>И</w:t>
+      </w:r>
+      <w:r>
+        <w:rPr>
+          <w:rFonts w:ascii="Times New Roman" w:hAnsi="Times New Roman"/>
+          <w:b/>
+          <w:sz w:val="26"/>
+          <w:szCs w:val="26"/>
+        </w:rPr>
+        <w:t>спользу</w:t>
+      </w:r>
+      <w:r>
+        <w:rPr>
+          <w:rFonts w:ascii="Times New Roman" w:hAnsi="Times New Roman"/>
+          <w:b/>
+          <w:sz w:val="26"/>
+          <w:szCs w:val="26"/>
+        </w:rPr>
+        <w:t>емые типы</w:t>
+      </w:r>
+      <w:r>
+        <w:rPr>
+          <w:rFonts w:ascii="Times New Roman" w:hAnsi="Times New Roman"/>
+          <w:b/>
+          <w:sz w:val="26"/>
+          <w:szCs w:val="26"/>
+        </w:rPr>
+        <w:t xml:space="preserve"> и структур</w:t>
+      </w:r>
+      <w:r>
+        <w:rPr>
+          <w:rFonts w:ascii="Times New Roman" w:hAnsi="Times New Roman"/>
+          <w:b/>
+          <w:sz w:val="26"/>
+          <w:szCs w:val="26"/>
+        </w:rPr>
+        <w:t>ы</w:t>
+      </w:r>
+      <w:r>
+        <w:rPr>
+          <w:rFonts w:ascii="Times New Roman" w:hAnsi="Times New Roman"/>
+          <w:b/>
+          <w:sz w:val="26"/>
+          <w:szCs w:val="26"/>
+        </w:rPr>
+        <w:t xml:space="preserve"> данных.</w:t>
+      </w:r>
+    </w:p>
+    <w:p>
+      <w:pPr>
+        <w:pStyle w:val="a3"/>
+        <w:spacing w:line="360" w:lineRule="auto"/>
+        <w:ind w:firstLine="567"/>
+        <w:jc w:val="both"/>
+        <w:rPr>
+          <w:rFonts w:ascii="Times New Roman" w:hAnsi="Times New Roman"/>
+          <w:sz w:val="26"/>
+          <w:szCs w:val="26"/>
+        </w:rPr>
+      </w:pPr>
+      <w:r>
+        <w:rPr>
+          <w:rFonts w:ascii="Times New Roman" w:hAnsi="Times New Roman"/>
+          <w:sz w:val="26"/>
+          <w:szCs w:val="26"/>
+        </w:rPr>
+        <w:t xml:space="preserve">В программе используются три категории типов данных. </w:t>
+      </w:r>
+      <w:r>
+        <w:rPr>
+          <w:rFonts w:ascii="Times New Roman" w:hAnsi="Times New Roman"/>
+          <w:sz w:val="26"/>
+          <w:szCs w:val="26"/>
+        </w:rPr>
+        <w:t xml:space="preserve">Информация о самых </w:t>
+      </w:r>
+      <w:r>
+        <w:rPr>
+          <w:rFonts w:ascii="Times New Roman" w:hAnsi="Times New Roman"/>
+          <w:sz w:val="26"/>
+          <w:szCs w:val="26"/>
+        </w:rPr>
         <w:lastRenderedPageBreak/>
-        <w:t xml:space="preserve">3.3. </w:t>
-      </w:r>
-      <w:r>
-        <w:rPr>
-          <w:rFonts w:ascii="Times New Roman" w:hAnsi="Times New Roman"/>
-          <w:b/>
-          <w:sz w:val="26"/>
-          <w:szCs w:val="26"/>
-        </w:rPr>
-        <w:t>И</w:t>
-      </w:r>
-      <w:r>
-        <w:rPr>
-          <w:rFonts w:ascii="Times New Roman" w:hAnsi="Times New Roman"/>
-          <w:b/>
-          <w:sz w:val="26"/>
-          <w:szCs w:val="26"/>
-        </w:rPr>
-        <w:t>спользу</w:t>
-      </w:r>
-      <w:r>
-        <w:rPr>
-          <w:rFonts w:ascii="Times New Roman" w:hAnsi="Times New Roman"/>
-          <w:b/>
-          <w:sz w:val="26"/>
-          <w:szCs w:val="26"/>
-        </w:rPr>
-        <w:t>емые типы</w:t>
-      </w:r>
-      <w:r>
-        <w:rPr>
-          <w:rFonts w:ascii="Times New Roman" w:hAnsi="Times New Roman"/>
-          <w:b/>
-          <w:sz w:val="26"/>
-          <w:szCs w:val="26"/>
-        </w:rPr>
-        <w:t xml:space="preserve"> и структур</w:t>
-      </w:r>
-      <w:r>
-        <w:rPr>
-          <w:rFonts w:ascii="Times New Roman" w:hAnsi="Times New Roman"/>
-          <w:b/>
-          <w:sz w:val="26"/>
-          <w:szCs w:val="26"/>
-        </w:rPr>
-        <w:t>ы</w:t>
-      </w:r>
-      <w:r>
-        <w:rPr>
-          <w:rFonts w:ascii="Times New Roman" w:hAnsi="Times New Roman"/>
-          <w:b/>
-          <w:sz w:val="26"/>
-          <w:szCs w:val="26"/>
-        </w:rPr>
-        <w:t xml:space="preserve"> данных.</w:t>
-      </w:r>
-    </w:p>
-    <w:p>
-      <w:pPr>
-        <w:pStyle w:val="a3"/>
-        <w:spacing w:line="360" w:lineRule="auto"/>
-        <w:ind w:firstLine="567"/>
-        <w:jc w:val="both"/>
-        <w:rPr>
-          <w:rFonts w:ascii="Times New Roman" w:hAnsi="Times New Roman"/>
-          <w:sz w:val="26"/>
-          <w:szCs w:val="26"/>
-        </w:rPr>
-      </w:pPr>
-      <w:r>
-        <w:rPr>
-          <w:rFonts w:ascii="Times New Roman" w:hAnsi="Times New Roman"/>
-          <w:sz w:val="26"/>
-          <w:szCs w:val="26"/>
-        </w:rPr>
-        <w:t xml:space="preserve">В программе используются три категории типов данных. </w:t>
-      </w:r>
-      <w:r>
-        <w:rPr>
-          <w:rFonts w:ascii="Times New Roman" w:hAnsi="Times New Roman"/>
-          <w:sz w:val="26"/>
-          <w:szCs w:val="26"/>
-        </w:rPr>
-        <w:t>Информация о самых важных представителях каждого представлена в таблицах.</w:t>
+        <w:t>важных представителях каждого представлена в таблицах.</w:t>
       </w:r>
     </w:p>
     <w:tbl>
@@ -7160,16 +7248,24 @@
           <w:sz w:val="26"/>
           <w:szCs w:val="26"/>
         </w:rPr>
+        <w:t xml:space="preserve">Третья категория – это типы,  </w:t>
+      </w:r>
+      <w:r>
+        <w:rPr>
+          <w:rFonts w:ascii="Times New Roman" w:hAnsi="Times New Roman"/>
+          <w:sz w:val="26"/>
+          <w:szCs w:val="26"/>
+        </w:rPr>
+        <w:t xml:space="preserve">созданные специально для данного программного решения. Среди них типы, представляющие собой геометрические примитивы, </w:t>
+      </w:r>
+      <w:r>
+        <w:rPr>
+          <w:rFonts w:ascii="Times New Roman" w:hAnsi="Times New Roman"/>
+          <w:sz w:val="26"/>
+          <w:szCs w:val="26"/>
+        </w:rPr>
         <w:lastRenderedPageBreak/>
-        <w:t xml:space="preserve">Третья категория – это типы,  </w:t>
-      </w:r>
-      <w:r>
-        <w:rPr>
-          <w:rFonts w:ascii="Times New Roman" w:hAnsi="Times New Roman"/>
-          <w:sz w:val="26"/>
-          <w:szCs w:val="26"/>
-        </w:rPr>
-        <w:t>созданные специально для данного программного решения. Среди них типы, представляющие собой геометрические примитивы, функциональные типы, для передачи специализированных анонимных функций и некоторые другие.</w:t>
+        <w:t>функциональные типы, для передачи специализированных анонимных функций и некоторые другие.</w:t>
       </w:r>
     </w:p>
     <w:tbl>
@@ -7917,7 +8013,6 @@
           <w:rFonts w:ascii="Times New Roman" w:hAnsi="Times New Roman"/>
           <w:sz w:val="26"/>
           <w:szCs w:val="26"/>
-          <w:lang w:val="en-US"/>
         </w:rPr>
       </w:pPr>
       <w:r>
@@ -7966,16 +8061,7 @@
           <w:sz w:val="26"/>
           <w:szCs w:val="26"/>
         </w:rPr>
-        <w:t xml:space="preserve">Диаграммы классов показывают внутреннее устройство компонент. Для классов указываются только самые важные атрибуты и методы. Здесь и далее используется </w:t>
-      </w:r>
-      <w:r>
-        <w:rPr>
-          <w:rFonts w:ascii="Times New Roman" w:hAnsi="Times New Roman"/>
-          <w:sz w:val="26"/>
-          <w:szCs w:val="26"/>
-        </w:rPr>
-        <w:lastRenderedPageBreak/>
-        <w:t xml:space="preserve">нотация </w:t>
+        <w:t xml:space="preserve">Диаграммы классов показывают внутреннее устройство компонент. Для классов указываются только самые важные атрибуты и методы. Здесь и далее используется нотация </w:t>
       </w:r>
       <w:r>
         <w:rPr>
@@ -8008,6 +8094,7 @@
           <w:szCs w:val="26"/>
           <w:lang w:eastAsia="ru-RU" w:bidi="ar-SA"/>
         </w:rPr>
+        <w:lastRenderedPageBreak/>
         <w:drawing>
           <wp:inline distT="0" distB="0" distL="0" distR="0">
             <wp:extent cx="4298315" cy="5973445"/>
@@ -8026,7 +8113,7 @@
                     </pic:cNvPicPr>
                   </pic:nvPicPr>
                   <pic:blipFill>
-                    <a:blip r:embed="rId7"/>
+                    <a:blip r:embed="rId8"/>
                     <a:srcRect/>
                     <a:stretch>
                       <a:fillRect/>
@@ -8110,16 +8197,24 @@
           <w:sz w:val="26"/>
           <w:szCs w:val="26"/>
         </w:rPr>
+        <w:t xml:space="preserve">Для упрощения разработки архитектуры были применены </w:t>
+      </w:r>
+      <w:r>
+        <w:rPr>
+          <w:rFonts w:ascii="Times New Roman" w:hAnsi="Times New Roman"/>
+          <w:sz w:val="26"/>
+          <w:szCs w:val="26"/>
+        </w:rPr>
+        <w:t xml:space="preserve">паттерны </w:t>
+      </w:r>
+      <w:r>
+        <w:rPr>
+          <w:rFonts w:ascii="Times New Roman" w:hAnsi="Times New Roman"/>
+          <w:sz w:val="26"/>
+          <w:szCs w:val="26"/>
+        </w:rPr>
         <w:lastRenderedPageBreak/>
-        <w:t xml:space="preserve">Для упрощения разработки архитектуры были применены </w:t>
-      </w:r>
-      <w:r>
-        <w:rPr>
-          <w:rFonts w:ascii="Times New Roman" w:hAnsi="Times New Roman"/>
-          <w:sz w:val="26"/>
-          <w:szCs w:val="26"/>
-        </w:rPr>
-        <w:t>паттерны проектирования. На первой диаграмме, представителем является паттерн «Фасад»: сцена предоставляет интерфейс для работы с приложением.</w:t>
+        <w:t>проектирования. На первой диаграмме, представителем является паттерн «Фасад»: сцена предоставляет интерфейс для работы с приложением.</w:t>
       </w:r>
     </w:p>
     <w:p>
@@ -8175,7 +8270,7 @@
                     </pic:cNvPicPr>
                   </pic:nvPicPr>
                   <pic:blipFill>
-                    <a:blip r:embed="rId8"/>
+                    <a:blip r:embed="rId9"/>
                     <a:srcRect/>
                     <a:stretch>
                       <a:fillRect/>
@@ -8255,9 +8350,8 @@
       <w:pPr>
         <w:pStyle w:val="a3"/>
         <w:spacing w:line="360" w:lineRule="auto"/>
-        <w:ind w:firstLine="510"/>
         <w:contextualSpacing/>
-        <w:jc w:val="center"/>
+        <w:jc w:val="both"/>
         <w:rPr>
           <w:rFonts w:ascii="Times New Roman" w:hAnsi="Times New Roman"/>
           <w:sz w:val="26"/>
@@ -8275,8 +8369,8 @@
         <w:lastRenderedPageBreak/>
         <w:drawing>
           <wp:inline distT="0" distB="0" distL="0" distR="0">
-            <wp:extent cx="5734328" cy="4175884"/>
-            <wp:effectExtent l="19050" t="0" r="0" b="0"/>
+            <wp:extent cx="5444227" cy="3964625"/>
+            <wp:effectExtent l="19050" t="0" r="4073" b="0"/>
             <wp:docPr id="16" name="Рисунок 16"/>
             <wp:cNvGraphicFramePr>
               <a:graphicFrameLocks xmlns:a="http://schemas.openxmlformats.org/drawingml/2006/main" noChangeAspect="1"/>
@@ -8291,7 +8385,7 @@
                     </pic:cNvPicPr>
                   </pic:nvPicPr>
                   <pic:blipFill>
-                    <a:blip r:embed="rId9"/>
+                    <a:blip r:embed="rId10"/>
                     <a:srcRect/>
                     <a:stretch>
                       <a:fillRect/>
@@ -8300,7 +8394,7 @@
                   <pic:spPr bwMode="auto">
                     <a:xfrm>
                       <a:off x="0" y="0"/>
-                      <a:ext cx="5736879" cy="4177742"/>
+                      <a:ext cx="5446649" cy="3966389"/>
                     </a:xfrm>
                     <a:prstGeom prst="rect">
                       <a:avLst/>
@@ -8324,7 +8418,6 @@
       <w:pPr>
         <w:pStyle w:val="a3"/>
         <w:spacing w:line="360" w:lineRule="auto"/>
-        <w:jc w:val="center"/>
         <w:rPr>
           <w:rFonts w:ascii="Times New Roman" w:hAnsi="Times New Roman"/>
           <w:sz w:val="26"/>
@@ -8341,8 +8434,8 @@
         </w:rPr>
         <w:drawing>
           <wp:inline distT="0" distB="0" distL="0" distR="0">
-            <wp:extent cx="5407280" cy="3296995"/>
-            <wp:effectExtent l="19050" t="0" r="2920" b="0"/>
+            <wp:extent cx="5146977" cy="3109077"/>
+            <wp:effectExtent l="19050" t="0" r="0" b="0"/>
             <wp:docPr id="25" name="Рисунок 25"/>
             <wp:cNvGraphicFramePr>
               <a:graphicFrameLocks xmlns:a="http://schemas.openxmlformats.org/drawingml/2006/main" noChangeAspect="1"/>
@@ -8357,7 +8450,7 @@
                     </pic:cNvPicPr>
                   </pic:nvPicPr>
                   <pic:blipFill>
-                    <a:blip r:embed="rId10"/>
+                    <a:blip r:embed="rId11"/>
                     <a:srcRect/>
                     <a:stretch>
                       <a:fillRect/>
@@ -8366,7 +8459,7 @@
                   <pic:spPr bwMode="auto">
                     <a:xfrm>
                       <a:off x="0" y="0"/>
-                      <a:ext cx="5405683" cy="3296021"/>
+                      <a:ext cx="5153501" cy="3113018"/>
                     </a:xfrm>
                     <a:prstGeom prst="rect">
                       <a:avLst/>
@@ -8404,8 +8497,58 @@
           <w:sz w:val="26"/>
           <w:szCs w:val="26"/>
         </w:rPr>
+        <w:t>На третьей части диаграммы классов применяется такая техника как подмешивание функционала (</w:t>
+      </w:r>
+      <w:r>
+        <w:rPr>
+          <w:rFonts w:ascii="Times New Roman" w:hAnsi="Times New Roman"/>
+          <w:sz w:val="26"/>
+          <w:szCs w:val="26"/>
+          <w:lang w:val="en-US"/>
+        </w:rPr>
+        <w:t>mixin</w:t>
+      </w:r>
+      <w:r>
+        <w:rPr>
+          <w:rFonts w:ascii="Times New Roman" w:hAnsi="Times New Roman"/>
+          <w:sz w:val="26"/>
+          <w:szCs w:val="26"/>
+        </w:rPr>
+        <w:t xml:space="preserve">). Класс </w:t>
+      </w:r>
+      <w:r>
+        <w:rPr>
+          <w:rFonts w:ascii="Times New Roman" w:hAnsi="Times New Roman"/>
+          <w:sz w:val="26"/>
+          <w:szCs w:val="26"/>
+          <w:lang w:val="en-US"/>
+        </w:rPr>
+        <w:t>Fluid</w:t>
+      </w:r>
+      <w:r>
+        <w:rPr>
+          <w:rFonts w:ascii="Times New Roman" w:hAnsi="Times New Roman"/>
+          <w:sz w:val="26"/>
+          <w:szCs w:val="26"/>
+        </w:rPr>
+        <w:t xml:space="preserve"> </w:t>
+      </w:r>
+      <w:r>
+        <w:rPr>
+          <w:rFonts w:ascii="Times New Roman" w:hAnsi="Times New Roman"/>
+          <w:sz w:val="26"/>
+          <w:szCs w:val="26"/>
+        </w:rPr>
+        <w:t xml:space="preserve">реализует интерфейс абстрактного </w:t>
+      </w:r>
+      <w:r>
+        <w:rPr>
+          <w:rFonts w:ascii="Times New Roman" w:hAnsi="Times New Roman"/>
+          <w:sz w:val="26"/>
+          <w:szCs w:val="26"/>
+        </w:rPr>
         <w:lastRenderedPageBreak/>
-        <w:t>На третьей части диаграммы классов применяется такая техника как подмешивание функционала (</w:t>
+        <w:t xml:space="preserve">класса </w:t>
       </w:r>
       <w:r>
         <w:rPr>
@@ -8414,15 +8557,23 @@
           <w:szCs w:val="26"/>
           <w:lang w:val="en-US"/>
         </w:rPr>
-        <w:t>mixin</w:t>
-      </w:r>
-      <w:r>
-        <w:rPr>
-          <w:rFonts w:ascii="Times New Roman" w:hAnsi="Times New Roman"/>
-          <w:sz w:val="26"/>
-          <w:szCs w:val="26"/>
-        </w:rPr>
-        <w:t xml:space="preserve">). Класс </w:t>
+        <w:t>Drawable</w:t>
+      </w:r>
+      <w:r>
+        <w:rPr>
+          <w:rFonts w:ascii="Times New Roman" w:hAnsi="Times New Roman"/>
+          <w:sz w:val="26"/>
+          <w:szCs w:val="26"/>
+        </w:rPr>
+        <w:t xml:space="preserve"> </w:t>
+      </w:r>
+      <w:r>
+        <w:rPr>
+          <w:rFonts w:ascii="Times New Roman" w:hAnsi="Times New Roman"/>
+          <w:sz w:val="26"/>
+          <w:szCs w:val="26"/>
+        </w:rPr>
+        <w:t xml:space="preserve">и наследует класс </w:t>
       </w:r>
       <w:r>
         <w:rPr>
@@ -8431,7 +8582,15 @@
           <w:szCs w:val="26"/>
           <w:lang w:val="en-US"/>
         </w:rPr>
-        <w:t>Fluid</w:t>
+        <w:t>Adjustable</w:t>
+      </w:r>
+      <w:r>
+        <w:rPr>
+          <w:rFonts w:ascii="Times New Roman" w:hAnsi="Times New Roman"/>
+          <w:sz w:val="26"/>
+          <w:szCs w:val="26"/>
+        </w:rPr>
+        <w:t>,</w:t>
       </w:r>
       <w:r>
         <w:rPr>
@@ -8447,7 +8606,28 @@
           <w:sz w:val="26"/>
           <w:szCs w:val="26"/>
         </w:rPr>
-        <w:t xml:space="preserve">реализует интерфейс абстрактного класса </w:t>
+        <w:t>для того чтобы получить возможность работы с сохранением и загрузкой настроек в файл.</w:t>
+      </w:r>
+    </w:p>
+    <w:p>
+      <w:pPr>
+        <w:pStyle w:val="a3"/>
+        <w:spacing w:line="360" w:lineRule="auto"/>
+        <w:ind w:firstLine="567"/>
+        <w:jc w:val="both"/>
+        <w:rPr>
+          <w:rFonts w:ascii="Times New Roman" w:hAnsi="Times New Roman"/>
+          <w:sz w:val="26"/>
+          <w:szCs w:val="26"/>
+        </w:rPr>
+      </w:pPr>
+      <w:r>
+        <w:rPr>
+          <w:rFonts w:ascii="Times New Roman" w:hAnsi="Times New Roman"/>
+          <w:sz w:val="26"/>
+          <w:szCs w:val="26"/>
+        </w:rPr>
+        <w:t xml:space="preserve">Также примером подмешивания служит наследование </w:t>
       </w:r>
       <w:r>
         <w:rPr>
@@ -8456,56 +8636,23 @@
           <w:szCs w:val="26"/>
           <w:lang w:val="en-US"/>
         </w:rPr>
-        <w:t>Drawable</w:t>
-      </w:r>
-      <w:r>
-        <w:rPr>
-          <w:rFonts w:ascii="Times New Roman" w:hAnsi="Times New Roman"/>
-          <w:sz w:val="26"/>
-          <w:szCs w:val="26"/>
-        </w:rPr>
-        <w:t xml:space="preserve"> </w:t>
-      </w:r>
-      <w:r>
-        <w:rPr>
-          <w:rFonts w:ascii="Times New Roman" w:hAnsi="Times New Roman"/>
-          <w:sz w:val="26"/>
-          <w:szCs w:val="26"/>
-        </w:rPr>
-        <w:t xml:space="preserve">и наследует класс </w:t>
-      </w:r>
-      <w:r>
-        <w:rPr>
-          <w:rFonts w:ascii="Times New Roman" w:hAnsi="Times New Roman"/>
-          <w:sz w:val="26"/>
-          <w:szCs w:val="26"/>
-          <w:lang w:val="en-US"/>
-        </w:rPr>
-        <w:t>Adjustable</w:t>
-      </w:r>
-      <w:r>
-        <w:rPr>
-          <w:rFonts w:ascii="Times New Roman" w:hAnsi="Times New Roman"/>
-          <w:sz w:val="26"/>
-          <w:szCs w:val="26"/>
-        </w:rPr>
-        <w:t>,</w:t>
-      </w:r>
-      <w:r>
-        <w:rPr>
-          <w:rFonts w:ascii="Times New Roman" w:hAnsi="Times New Roman"/>
-          <w:sz w:val="26"/>
-          <w:szCs w:val="26"/>
-        </w:rPr>
-        <w:t xml:space="preserve"> </w:t>
-      </w:r>
-      <w:r>
-        <w:rPr>
-          <w:rFonts w:ascii="Times New Roman" w:hAnsi="Times New Roman"/>
-          <w:sz w:val="26"/>
-          <w:szCs w:val="26"/>
-        </w:rPr>
-        <w:t>для того чтобы получить возможность работы с сохранением и загрузкой настроек в файл.</w:t>
+        <w:t>QObject</w:t>
+      </w:r>
+      <w:r>
+        <w:rPr>
+          <w:rFonts w:ascii="Times New Roman" w:hAnsi="Times New Roman"/>
+          <w:sz w:val="26"/>
+          <w:szCs w:val="26"/>
+        </w:rPr>
+        <w:t xml:space="preserve">. </w:t>
+      </w:r>
+      <w:r>
+        <w:rPr>
+          <w:rFonts w:ascii="Times New Roman" w:hAnsi="Times New Roman"/>
+          <w:sz w:val="26"/>
+          <w:szCs w:val="26"/>
+        </w:rPr>
+        <w:t>Это позволяет задействовать механизм сигналов-слотов.</w:t>
       </w:r>
     </w:p>
     <w:p>
@@ -8513,65 +8660,19 @@
         <w:pStyle w:val="a3"/>
         <w:spacing w:line="360" w:lineRule="auto"/>
         <w:ind w:firstLine="567"/>
-        <w:jc w:val="both"/>
-        <w:rPr>
-          <w:rFonts w:ascii="Times New Roman" w:hAnsi="Times New Roman"/>
-          <w:sz w:val="26"/>
-          <w:szCs w:val="26"/>
-        </w:rPr>
-      </w:pPr>
-      <w:r>
-        <w:rPr>
-          <w:rFonts w:ascii="Times New Roman" w:hAnsi="Times New Roman"/>
-          <w:sz w:val="26"/>
-          <w:szCs w:val="26"/>
-        </w:rPr>
-        <w:t xml:space="preserve">Также примером подмешивания служит наследование </w:t>
-      </w:r>
-      <w:r>
-        <w:rPr>
-          <w:rFonts w:ascii="Times New Roman" w:hAnsi="Times New Roman"/>
-          <w:sz w:val="26"/>
-          <w:szCs w:val="26"/>
-          <w:lang w:val="en-US"/>
-        </w:rPr>
-        <w:t>QObject</w:t>
-      </w:r>
-      <w:r>
-        <w:rPr>
-          <w:rFonts w:ascii="Times New Roman" w:hAnsi="Times New Roman"/>
-          <w:sz w:val="26"/>
-          <w:szCs w:val="26"/>
-        </w:rPr>
-        <w:t xml:space="preserve">. </w:t>
-      </w:r>
-      <w:r>
-        <w:rPr>
-          <w:rFonts w:ascii="Times New Roman" w:hAnsi="Times New Roman"/>
-          <w:sz w:val="26"/>
-          <w:szCs w:val="26"/>
-        </w:rPr>
-        <w:t>Это позволяет задействовать механизм сигналов-слотов.</w:t>
-      </w:r>
-    </w:p>
-    <w:p>
-      <w:pPr>
-        <w:pStyle w:val="a3"/>
-        <w:spacing w:line="360" w:lineRule="auto"/>
-        <w:ind w:firstLine="567"/>
-        <w:jc w:val="both"/>
-        <w:rPr>
-          <w:rFonts w:ascii="Times New Roman" w:hAnsi="Times New Roman"/>
-          <w:sz w:val="26"/>
-          <w:szCs w:val="26"/>
-        </w:rPr>
-      </w:pPr>
-    </w:p>
-    <w:p>
-      <w:pPr>
-        <w:pStyle w:val="a3"/>
-        <w:spacing w:line="360" w:lineRule="auto"/>
-        <w:jc w:val="both"/>
+        <w:jc w:val="center"/>
+        <w:rPr>
+          <w:rFonts w:ascii="Times New Roman" w:hAnsi="Times New Roman"/>
+          <w:sz w:val="26"/>
+          <w:szCs w:val="26"/>
+        </w:rPr>
+      </w:pPr>
+    </w:p>
+    <w:p>
+      <w:pPr>
+        <w:pStyle w:val="a3"/>
+        <w:spacing w:line="360" w:lineRule="auto"/>
+        <w:jc w:val="center"/>
         <w:rPr>
           <w:rFonts w:ascii="Times New Roman" w:hAnsi="Times New Roman"/>
           <w:sz w:val="26"/>
@@ -8773,7 +8874,7 @@
                     </pic:cNvPicPr>
                   </pic:nvPicPr>
                   <pic:blipFill>
-                    <a:blip r:embed="rId11"/>
+                    <a:blip r:embed="rId12"/>
                     <a:srcRect/>
                     <a:stretch>
                       <a:fillRect/>
@@ -8898,6 +8999,7 @@
           <w:sz w:val="26"/>
           <w:szCs w:val="26"/>
         </w:rPr>
+        <w:lastRenderedPageBreak/>
         <w:t>4.3. Реализация трехмерной сцены.</w:t>
       </w:r>
     </w:p>
@@ -8959,7 +9061,7 @@
       <w:pPr>
         <w:pStyle w:val="a3"/>
         <w:spacing w:line="360" w:lineRule="auto"/>
-        <w:jc w:val="both"/>
+        <w:jc w:val="center"/>
         <w:rPr>
           <w:rFonts w:ascii="Times New Roman" w:hAnsi="Times New Roman"/>
           <w:sz w:val="26"/>
@@ -9045,6 +9147,29 @@
           <w:szCs w:val="26"/>
         </w:rPr>
       </w:pPr>
+      <w:r>
+        <w:rPr>
+          <w:rFonts w:ascii="Times New Roman" w:hAnsi="Times New Roman"/>
+          <w:b/>
+          <w:sz w:val="26"/>
+          <w:szCs w:val="26"/>
+        </w:rPr>
+        <w:t>5.3. Предложения по улучшению.</w:t>
+      </w:r>
+    </w:p>
+    <w:p>
+      <w:pPr>
+        <w:pStyle w:val="a3"/>
+        <w:spacing w:line="360" w:lineRule="auto"/>
+        <w:contextualSpacing/>
+        <w:jc w:val="both"/>
+        <w:rPr>
+          <w:rFonts w:ascii="Times New Roman" w:hAnsi="Times New Roman"/>
+          <w:b/>
+          <w:sz w:val="26"/>
+          <w:szCs w:val="26"/>
+        </w:rPr>
+      </w:pPr>
     </w:p>
     <w:p>
       <w:pPr>
@@ -9055,6 +9180,7 @@
           <w:rFonts w:ascii="Times New Roman" w:hAnsi="Times New Roman"/>
           <w:sz w:val="26"/>
           <w:szCs w:val="26"/>
+          <w:lang w:val="en-US"/>
         </w:rPr>
       </w:pPr>
       <w:r>
@@ -9064,6 +9190,511 @@
           <w:szCs w:val="26"/>
         </w:rPr>
         <w:t>ЗАКЛЮЧЕНИЕ</w:t>
+      </w:r>
+    </w:p>
+    <w:p>
+      <w:pPr>
+        <w:pStyle w:val="a3"/>
+        <w:spacing w:line="360" w:lineRule="auto"/>
+        <w:jc w:val="center"/>
+        <w:rPr>
+          <w:rFonts w:ascii="Times New Roman" w:hAnsi="Times New Roman"/>
+          <w:sz w:val="26"/>
+          <w:szCs w:val="26"/>
+        </w:rPr>
+      </w:pPr>
+      <w:r>
+        <w:rPr>
+          <w:rFonts w:ascii="Times New Roman" w:hAnsi="Times New Roman"/>
+          <w:sz w:val="26"/>
+          <w:szCs w:val="26"/>
+        </w:rPr>
+        <w:t>Список литературы.</w:t>
+      </w:r>
+    </w:p>
+    <w:p>
+      <w:pPr>
+        <w:pStyle w:val="a3"/>
+        <w:numPr>
+          <w:ilvl w:val="0"/>
+          <w:numId w:val="1"/>
+        </w:numPr>
+        <w:spacing w:line="360" w:lineRule="auto"/>
+        <w:jc w:val="both"/>
+        <w:rPr>
+          <w:rFonts w:ascii="Times New Roman" w:hAnsi="Times New Roman"/>
+          <w:sz w:val="26"/>
+          <w:szCs w:val="26"/>
+        </w:rPr>
+      </w:pPr>
+      <w:r>
+        <w:rPr>
+          <w:rFonts w:ascii="Times New Roman" w:hAnsi="Times New Roman"/>
+          <w:sz w:val="26"/>
+          <w:szCs w:val="26"/>
+        </w:rPr>
+        <w:t>Роджерс Д . Алгоритмические основы машинной графики : Пер . с агл . – М .: Мир , 1989. – 512 с.</w:t>
+      </w:r>
+    </w:p>
+    <w:p>
+      <w:pPr>
+        <w:pStyle w:val="a3"/>
+        <w:numPr>
+          <w:ilvl w:val="0"/>
+          <w:numId w:val="1"/>
+        </w:numPr>
+        <w:spacing w:line="360" w:lineRule="auto"/>
+        <w:jc w:val="both"/>
+        <w:rPr>
+          <w:rFonts w:ascii="Times New Roman" w:hAnsi="Times New Roman"/>
+          <w:sz w:val="26"/>
+          <w:szCs w:val="26"/>
+          <w:lang w:val="en-US"/>
+        </w:rPr>
+      </w:pPr>
+      <w:r>
+        <w:rPr>
+          <w:rFonts w:ascii="Times New Roman" w:hAnsi="Times New Roman"/>
+          <w:sz w:val="26"/>
+          <w:szCs w:val="26"/>
+          <w:lang w:val="en-US"/>
+        </w:rPr>
+        <w:t>Jos Stam, "Real-Time Fluid Dynamics for Games". Proceedings of the Game Developer Conference, March 2003</w:t>
+      </w:r>
+    </w:p>
+    <w:p>
+      <w:pPr>
+        <w:pStyle w:val="a3"/>
+        <w:numPr>
+          <w:ilvl w:val="0"/>
+          <w:numId w:val="1"/>
+        </w:numPr>
+        <w:spacing w:line="360" w:lineRule="auto"/>
+        <w:jc w:val="both"/>
+        <w:rPr>
+          <w:rFonts w:ascii="Times New Roman" w:hAnsi="Times New Roman"/>
+          <w:sz w:val="26"/>
+          <w:szCs w:val="26"/>
+        </w:rPr>
+      </w:pPr>
+      <w:r>
+        <w:rPr>
+          <w:rFonts w:ascii="Times New Roman" w:hAnsi="Times New Roman"/>
+          <w:sz w:val="26"/>
+          <w:szCs w:val="26"/>
+        </w:rPr>
+        <w:t>Гради Буч и др. Объектно-ориентированный анализ и проектирование с примерами приложений (UML 2). Третье</w:t>
+      </w:r>
+      <w:r>
+        <w:rPr>
+          <w:rFonts w:ascii="Times New Roman" w:hAnsi="Times New Roman"/>
+          <w:sz w:val="26"/>
+          <w:szCs w:val="26"/>
+          <w:lang w:val="en-US"/>
+        </w:rPr>
+        <w:t xml:space="preserve"> </w:t>
+      </w:r>
+      <w:r>
+        <w:rPr>
+          <w:rFonts w:ascii="Times New Roman" w:hAnsi="Times New Roman"/>
+          <w:sz w:val="26"/>
+          <w:szCs w:val="26"/>
+        </w:rPr>
+        <w:t>издание</w:t>
+      </w:r>
+      <w:r>
+        <w:rPr>
+          <w:rFonts w:ascii="Times New Roman" w:hAnsi="Times New Roman"/>
+          <w:sz w:val="26"/>
+          <w:szCs w:val="26"/>
+          <w:lang w:val="en-US"/>
+        </w:rPr>
+        <w:t xml:space="preserve"> = Object-Oriented Analysis and Design with Applications (3rd Edition). — </w:t>
+      </w:r>
+      <w:r>
+        <w:rPr>
+          <w:rFonts w:ascii="Times New Roman" w:hAnsi="Times New Roman"/>
+          <w:sz w:val="26"/>
+          <w:szCs w:val="26"/>
+        </w:rPr>
+        <w:t>М</w:t>
+      </w:r>
+      <w:r>
+        <w:rPr>
+          <w:rFonts w:ascii="Times New Roman" w:hAnsi="Times New Roman"/>
+          <w:sz w:val="26"/>
+          <w:szCs w:val="26"/>
+          <w:lang w:val="en-US"/>
+        </w:rPr>
+        <w:t>.: «</w:t>
+      </w:r>
+      <w:r>
+        <w:rPr>
+          <w:rFonts w:ascii="Times New Roman" w:hAnsi="Times New Roman"/>
+          <w:sz w:val="26"/>
+          <w:szCs w:val="26"/>
+        </w:rPr>
+        <w:t>Вильямс</w:t>
+      </w:r>
+      <w:r>
+        <w:rPr>
+          <w:rFonts w:ascii="Times New Roman" w:hAnsi="Times New Roman"/>
+          <w:sz w:val="26"/>
+          <w:szCs w:val="26"/>
+          <w:lang w:val="en-US"/>
+        </w:rPr>
+        <w:t xml:space="preserve">», 2010. — 720 </w:t>
+      </w:r>
+      <w:r>
+        <w:rPr>
+          <w:rFonts w:ascii="Times New Roman" w:hAnsi="Times New Roman"/>
+          <w:sz w:val="26"/>
+          <w:szCs w:val="26"/>
+        </w:rPr>
+        <w:t>с</w:t>
+      </w:r>
+      <w:r>
+        <w:rPr>
+          <w:rFonts w:ascii="Times New Roman" w:hAnsi="Times New Roman"/>
+          <w:sz w:val="26"/>
+          <w:szCs w:val="26"/>
+          <w:lang w:val="en-US"/>
+        </w:rPr>
+        <w:t>. — ISBN 978-5-8459-1401-9.</w:t>
+      </w:r>
+    </w:p>
+    <w:p>
+      <w:pPr>
+        <w:pStyle w:val="a3"/>
+        <w:numPr>
+          <w:ilvl w:val="0"/>
+          <w:numId w:val="1"/>
+        </w:numPr>
+        <w:spacing w:line="360" w:lineRule="auto"/>
+        <w:jc w:val="both"/>
+        <w:rPr>
+          <w:rFonts w:ascii="Times New Roman" w:hAnsi="Times New Roman"/>
+          <w:sz w:val="26"/>
+          <w:szCs w:val="26"/>
+        </w:rPr>
+      </w:pPr>
+      <w:r>
+        <w:rPr>
+          <w:rFonts w:ascii="Times New Roman" w:hAnsi="Times New Roman"/>
+          <w:sz w:val="26"/>
+          <w:szCs w:val="26"/>
+        </w:rPr>
+        <w:t>Э</w:t>
+      </w:r>
+      <w:r>
+        <w:rPr>
+          <w:rFonts w:ascii="Times New Roman" w:hAnsi="Times New Roman"/>
+          <w:sz w:val="26"/>
+          <w:szCs w:val="26"/>
+        </w:rPr>
+        <w:t xml:space="preserve">. </w:t>
+      </w:r>
+      <w:r>
+        <w:rPr>
+          <w:rFonts w:ascii="Times New Roman" w:hAnsi="Times New Roman"/>
+          <w:sz w:val="26"/>
+          <w:szCs w:val="26"/>
+        </w:rPr>
+        <w:t>Гамма</w:t>
+      </w:r>
+      <w:r>
+        <w:rPr>
+          <w:rFonts w:ascii="Times New Roman" w:hAnsi="Times New Roman"/>
+          <w:sz w:val="26"/>
+          <w:szCs w:val="26"/>
+        </w:rPr>
+        <w:t xml:space="preserve">, </w:t>
+      </w:r>
+      <w:r>
+        <w:rPr>
+          <w:rFonts w:ascii="Times New Roman" w:hAnsi="Times New Roman"/>
+          <w:sz w:val="26"/>
+          <w:szCs w:val="26"/>
+        </w:rPr>
+        <w:t>Р</w:t>
+      </w:r>
+      <w:r>
+        <w:rPr>
+          <w:rFonts w:ascii="Times New Roman" w:hAnsi="Times New Roman"/>
+          <w:sz w:val="26"/>
+          <w:szCs w:val="26"/>
+        </w:rPr>
+        <w:t xml:space="preserve">. </w:t>
+      </w:r>
+      <w:r>
+        <w:rPr>
+          <w:rFonts w:ascii="Times New Roman" w:hAnsi="Times New Roman"/>
+          <w:sz w:val="26"/>
+          <w:szCs w:val="26"/>
+        </w:rPr>
+        <w:t>Хелм</w:t>
+      </w:r>
+      <w:r>
+        <w:rPr>
+          <w:rFonts w:ascii="Times New Roman" w:hAnsi="Times New Roman"/>
+          <w:sz w:val="26"/>
+          <w:szCs w:val="26"/>
+        </w:rPr>
+        <w:t xml:space="preserve">, </w:t>
+      </w:r>
+      <w:r>
+        <w:rPr>
+          <w:rFonts w:ascii="Times New Roman" w:hAnsi="Times New Roman"/>
+          <w:sz w:val="26"/>
+          <w:szCs w:val="26"/>
+        </w:rPr>
+        <w:t>Р</w:t>
+      </w:r>
+      <w:r>
+        <w:rPr>
+          <w:rFonts w:ascii="Times New Roman" w:hAnsi="Times New Roman"/>
+          <w:sz w:val="26"/>
+          <w:szCs w:val="26"/>
+        </w:rPr>
+        <w:t xml:space="preserve">. </w:t>
+      </w:r>
+      <w:r>
+        <w:rPr>
+          <w:rFonts w:ascii="Times New Roman" w:hAnsi="Times New Roman"/>
+          <w:sz w:val="26"/>
+          <w:szCs w:val="26"/>
+        </w:rPr>
+        <w:t>Джонсон</w:t>
+      </w:r>
+      <w:r>
+        <w:rPr>
+          <w:rFonts w:ascii="Times New Roman" w:hAnsi="Times New Roman"/>
+          <w:sz w:val="26"/>
+          <w:szCs w:val="26"/>
+        </w:rPr>
+        <w:t xml:space="preserve">, </w:t>
+      </w:r>
+      <w:r>
+        <w:rPr>
+          <w:rFonts w:ascii="Times New Roman" w:hAnsi="Times New Roman"/>
+          <w:sz w:val="26"/>
+          <w:szCs w:val="26"/>
+        </w:rPr>
+        <w:t>Дж</w:t>
+      </w:r>
+      <w:r>
+        <w:rPr>
+          <w:rFonts w:ascii="Times New Roman" w:hAnsi="Times New Roman"/>
+          <w:sz w:val="26"/>
+          <w:szCs w:val="26"/>
+        </w:rPr>
+        <w:t xml:space="preserve">. </w:t>
+      </w:r>
+      <w:r>
+        <w:rPr>
+          <w:rFonts w:ascii="Times New Roman" w:hAnsi="Times New Roman"/>
+          <w:sz w:val="26"/>
+          <w:szCs w:val="26"/>
+        </w:rPr>
+        <w:t>Влиссидес Приемы объектно-ориентированного проектирования. Паттерны</w:t>
+      </w:r>
+      <w:r>
+        <w:rPr>
+          <w:rFonts w:ascii="Times New Roman" w:hAnsi="Times New Roman"/>
+          <w:sz w:val="26"/>
+          <w:szCs w:val="26"/>
+          <w:lang w:val="en-US"/>
+        </w:rPr>
+        <w:t xml:space="preserve"> </w:t>
+      </w:r>
+      <w:r>
+        <w:rPr>
+          <w:rFonts w:ascii="Times New Roman" w:hAnsi="Times New Roman"/>
+          <w:sz w:val="26"/>
+          <w:szCs w:val="26"/>
+        </w:rPr>
+        <w:t>проектирования</w:t>
+      </w:r>
+      <w:r>
+        <w:rPr>
+          <w:rFonts w:ascii="Times New Roman" w:hAnsi="Times New Roman"/>
+          <w:sz w:val="26"/>
+          <w:szCs w:val="26"/>
+          <w:lang w:val="en-US"/>
+        </w:rPr>
+        <w:t xml:space="preserve"> = Design Patterns: Elements of Reusable Object-Oriented Software. — </w:t>
+      </w:r>
+      <w:r>
+        <w:rPr>
+          <w:rFonts w:ascii="Times New Roman" w:hAnsi="Times New Roman"/>
+          <w:sz w:val="26"/>
+          <w:szCs w:val="26"/>
+        </w:rPr>
+        <w:t>СПб</w:t>
+      </w:r>
+      <w:r>
+        <w:rPr>
+          <w:rFonts w:ascii="Times New Roman" w:hAnsi="Times New Roman"/>
+          <w:sz w:val="26"/>
+          <w:szCs w:val="26"/>
+          <w:lang w:val="en-US"/>
+        </w:rPr>
+        <w:t>: «</w:t>
+      </w:r>
+      <w:r>
+        <w:rPr>
+          <w:rFonts w:ascii="Times New Roman" w:hAnsi="Times New Roman"/>
+          <w:sz w:val="26"/>
+          <w:szCs w:val="26"/>
+        </w:rPr>
+        <w:t>Питер</w:t>
+      </w:r>
+      <w:r>
+        <w:rPr>
+          <w:rFonts w:ascii="Times New Roman" w:hAnsi="Times New Roman"/>
+          <w:sz w:val="26"/>
+          <w:szCs w:val="26"/>
+          <w:lang w:val="en-US"/>
+        </w:rPr>
+        <w:t xml:space="preserve">», 2007. — </w:t>
+      </w:r>
+      <w:r>
+        <w:rPr>
+          <w:rFonts w:ascii="Times New Roman" w:hAnsi="Times New Roman"/>
+          <w:sz w:val="26"/>
+          <w:szCs w:val="26"/>
+        </w:rPr>
+        <w:t>С</w:t>
+      </w:r>
+      <w:r>
+        <w:rPr>
+          <w:rFonts w:ascii="Times New Roman" w:hAnsi="Times New Roman"/>
+          <w:sz w:val="26"/>
+          <w:szCs w:val="26"/>
+          <w:lang w:val="en-US"/>
+        </w:rPr>
+        <w:t xml:space="preserve">. 366. — ISBN 978-5-469-01136-1. </w:t>
+      </w:r>
+      <w:r>
+        <w:rPr>
+          <w:rFonts w:ascii="Times New Roman" w:hAnsi="Times New Roman"/>
+          <w:sz w:val="26"/>
+          <w:szCs w:val="26"/>
+        </w:rPr>
+        <w:t>(также ISBN 5-272-00355-1)</w:t>
+      </w:r>
+    </w:p>
+    <w:p>
+      <w:pPr>
+        <w:pStyle w:val="a3"/>
+        <w:numPr>
+          <w:ilvl w:val="0"/>
+          <w:numId w:val="1"/>
+        </w:numPr>
+        <w:spacing w:line="360" w:lineRule="auto"/>
+        <w:jc w:val="both"/>
+        <w:rPr>
+          <w:rFonts w:ascii="Times New Roman" w:hAnsi="Times New Roman"/>
+          <w:sz w:val="26"/>
+          <w:szCs w:val="26"/>
+        </w:rPr>
+      </w:pPr>
+      <w:r>
+        <w:rPr>
+          <w:rFonts w:ascii="Times New Roman" w:hAnsi="Times New Roman"/>
+          <w:sz w:val="26"/>
+          <w:szCs w:val="26"/>
+        </w:rPr>
+        <w:t>Макс Шлее Qt 4.8 Профессиональное программирование на C++. — СПб.: «БХВ-Петербург», 2012. — С. 912. — ISBN 978-5-9775-0736-3.</w:t>
+      </w:r>
+    </w:p>
+    <w:p>
+      <w:pPr>
+        <w:pStyle w:val="a3"/>
+        <w:numPr>
+          <w:ilvl w:val="0"/>
+          <w:numId w:val="1"/>
+        </w:numPr>
+        <w:spacing w:line="360" w:lineRule="auto"/>
+        <w:jc w:val="both"/>
+        <w:rPr>
+          <w:rFonts w:ascii="Times New Roman" w:hAnsi="Times New Roman"/>
+          <w:sz w:val="26"/>
+          <w:szCs w:val="26"/>
+        </w:rPr>
+      </w:pPr>
+      <w:r>
+        <w:rPr>
+          <w:rFonts w:ascii="Times New Roman" w:hAnsi="Times New Roman"/>
+          <w:sz w:val="26"/>
+          <w:szCs w:val="26"/>
+        </w:rPr>
+        <w:lastRenderedPageBreak/>
+        <w:t>Стивен Прата - Язык программирования C</w:t>
+      </w:r>
+      <w:r>
+        <w:rPr>
+          <w:rFonts w:ascii="Times New Roman" w:hAnsi="Times New Roman"/>
+          <w:sz w:val="26"/>
+          <w:szCs w:val="26"/>
+        </w:rPr>
+        <w:t>++</w:t>
+      </w:r>
+      <w:r>
+        <w:rPr>
+          <w:rFonts w:ascii="Times New Roman" w:hAnsi="Times New Roman"/>
+          <w:sz w:val="26"/>
+          <w:szCs w:val="26"/>
+        </w:rPr>
+        <w:t>. Лекции и упражнения</w:t>
+      </w:r>
+      <w:r>
+        <w:rPr>
+          <w:rFonts w:ascii="Times New Roman" w:hAnsi="Times New Roman"/>
+          <w:sz w:val="26"/>
+          <w:szCs w:val="26"/>
+        </w:rPr>
+        <w:t>, 6-е изд. : Пер. с англ. М.</w:t>
+      </w:r>
+      <w:r>
+        <w:rPr>
+          <w:rFonts w:ascii="Times New Roman" w:hAnsi="Times New Roman"/>
+          <w:sz w:val="26"/>
+          <w:szCs w:val="26"/>
+        </w:rPr>
+        <w:t xml:space="preserve"> : ООО </w:t>
+      </w:r>
+      <w:r>
+        <w:rPr>
+          <w:rFonts w:ascii="Times New Roman" w:hAnsi="Times New Roman"/>
+          <w:sz w:val="26"/>
+          <w:szCs w:val="26"/>
+        </w:rPr>
+        <w:t>«</w:t>
+      </w:r>
+      <w:r>
+        <w:rPr>
+          <w:rFonts w:ascii="Times New Roman" w:hAnsi="Times New Roman"/>
+          <w:sz w:val="26"/>
+          <w:szCs w:val="26"/>
+        </w:rPr>
+        <w:t xml:space="preserve">И.Д. </w:t>
+      </w:r>
+      <w:r>
+        <w:rPr>
+          <w:rFonts w:ascii="Times New Roman" w:hAnsi="Times New Roman"/>
+          <w:sz w:val="26"/>
+          <w:szCs w:val="26"/>
+        </w:rPr>
+        <w:t>Вильямс» 2013 г. ISBN: 978-5-8459-</w:t>
+      </w:r>
+      <w:r>
+        <w:rPr>
+          <w:rFonts w:ascii="Times New Roman" w:hAnsi="Times New Roman"/>
+          <w:sz w:val="26"/>
+          <w:szCs w:val="26"/>
+        </w:rPr>
+        <w:t>1778-2</w:t>
       </w:r>
     </w:p>
     <w:sectPr>
@@ -9124,6 +9755,103 @@
     </w:p>
   </w:footnote>
 </w:footnotes>
+</file>
+
+<file path=word/numbering.xml><?xml version="1.0" encoding="utf-8"?>
+<w:numbering xmlns:ve="http://schemas.openxmlformats.org/markup-compatibility/2006" xmlns:o="urn:schemas-microsoft-com:office:office" xmlns:r="http://schemas.openxmlformats.org/officeDocument/2006/relationships" xmlns:m="http://schemas.openxmlformats.org/officeDocument/2006/math" xmlns:v="urn:schemas-microsoft-com:vml" xmlns:wp="http://schemas.openxmlformats.org/drawingml/2006/wordprocessingDrawing" xmlns:w10="urn:schemas-microsoft-com:office:word" xmlns:w="http://schemas.openxmlformats.org/wordprocessingml/2006/main" xmlns:wne="http://schemas.microsoft.com/office/word/2006/wordml">
+  <w:abstractNum w:abstractNumId="0">
+    <w:nsid w:val="7C1744DD"/>
+    <w:multiLevelType w:val="hybridMultilevel"/>
+    <w:tmpl w:val="E0BC0EFC"/>
+    <w:lvl w:ilvl="0" w:tplc="0419000F">
+      <w:start w:val="1"/>
+      <w:numFmt w:val="decimal"/>
+      <w:lvlText w:val="%1."/>
+      <w:lvlJc w:val="left"/>
+      <w:pPr>
+        <w:ind w:left="720" w:hanging="360"/>
+      </w:pPr>
+      <w:rPr>
+        <w:rFonts w:hint="default"/>
+      </w:rPr>
+    </w:lvl>
+    <w:lvl w:ilvl="1" w:tplc="04190019" w:tentative="1">
+      <w:start w:val="1"/>
+      <w:numFmt w:val="lowerLetter"/>
+      <w:lvlText w:val="%2."/>
+      <w:lvlJc w:val="left"/>
+      <w:pPr>
+        <w:ind w:left="1440" w:hanging="360"/>
+      </w:pPr>
+    </w:lvl>
+    <w:lvl w:ilvl="2" w:tplc="0419001B" w:tentative="1">
+      <w:start w:val="1"/>
+      <w:numFmt w:val="lowerRoman"/>
+      <w:lvlText w:val="%3."/>
+      <w:lvlJc w:val="right"/>
+      <w:pPr>
+        <w:ind w:left="2160" w:hanging="180"/>
+      </w:pPr>
+    </w:lvl>
+    <w:lvl w:ilvl="3" w:tplc="0419000F" w:tentative="1">
+      <w:start w:val="1"/>
+      <w:numFmt w:val="decimal"/>
+      <w:lvlText w:val="%4."/>
+      <w:lvlJc w:val="left"/>
+      <w:pPr>
+        <w:ind w:left="2880" w:hanging="360"/>
+      </w:pPr>
+    </w:lvl>
+    <w:lvl w:ilvl="4" w:tplc="04190019" w:tentative="1">
+      <w:start w:val="1"/>
+      <w:numFmt w:val="lowerLetter"/>
+      <w:lvlText w:val="%5."/>
+      <w:lvlJc w:val="left"/>
+      <w:pPr>
+        <w:ind w:left="3600" w:hanging="360"/>
+      </w:pPr>
+    </w:lvl>
+    <w:lvl w:ilvl="5" w:tplc="0419001B" w:tentative="1">
+      <w:start w:val="1"/>
+      <w:numFmt w:val="lowerRoman"/>
+      <w:lvlText w:val="%6."/>
+      <w:lvlJc w:val="right"/>
+      <w:pPr>
+        <w:ind w:left="4320" w:hanging="180"/>
+      </w:pPr>
+    </w:lvl>
+    <w:lvl w:ilvl="6" w:tplc="0419000F" w:tentative="1">
+      <w:start w:val="1"/>
+      <w:numFmt w:val="decimal"/>
+      <w:lvlText w:val="%7."/>
+      <w:lvlJc w:val="left"/>
+      <w:pPr>
+        <w:ind w:left="5040" w:hanging="360"/>
+      </w:pPr>
+    </w:lvl>
+    <w:lvl w:ilvl="7" w:tplc="04190019" w:tentative="1">
+      <w:start w:val="1"/>
+      <w:numFmt w:val="lowerLetter"/>
+      <w:lvlText w:val="%8."/>
+      <w:lvlJc w:val="left"/>
+      <w:pPr>
+        <w:ind w:left="5760" w:hanging="360"/>
+      </w:pPr>
+    </w:lvl>
+    <w:lvl w:ilvl="8" w:tplc="0419001B" w:tentative="1">
+      <w:start w:val="1"/>
+      <w:numFmt w:val="lowerRoman"/>
+      <w:lvlText w:val="%9."/>
+      <w:lvlJc w:val="right"/>
+      <w:pPr>
+        <w:ind w:left="6480" w:hanging="180"/>
+      </w:pPr>
+    </w:lvl>
+  </w:abstractNum>
+  <w:num w:numId="1">
+    <w:abstractNumId w:val="0"/>
+  </w:num>
+</w:numbering>
 </file>
 
 <file path=word/styles.xml><?xml version="1.0" encoding="utf-8"?>

</xml_diff>